<commit_message>
updated source file for usability table and image.
</commit_message>
<xml_diff>
--- a/sp800-63b/media/800-63B-sec10_Usability Table.docx
+++ b/sp800-63b/media/800-63B-sec10_Usability Table.docx
@@ -5,15 +5,10 @@
     <w:p>
       <w:pPr>
         <w:pStyle w:val="Caption"/>
-        <w:jc w:val="center"/>
         <w:outlineLvl w:val="0"/>
       </w:pPr>
-      <w:r>
-        <w:t>Table 10-1</w:t>
-      </w:r>
-      <w:r>
-        <w:t xml:space="preserve"> Usability Considerations Summary by Authenticator Types</w:t>
-      </w:r>
+      <w:bookmarkStart w:id="0" w:name="_GoBack"/>
+      <w:bookmarkEnd w:id="0"/>
     </w:p>
     <w:tbl>
       <w:tblPr>
@@ -367,7 +362,6 @@
                 <w:szCs w:val="18"/>
               </w:rPr>
             </w:pPr>
-            <w:bookmarkStart w:id="0" w:name="_GoBack" w:colFirst="0" w:colLast="0"/>
             <w:r>
               <w:rPr>
                 <w:b/>
@@ -379,7 +373,6 @@
           </w:p>
         </w:tc>
       </w:tr>
-      <w:bookmarkEnd w:id="0"/>
       <w:tr>
         <w:tc>
           <w:tcPr>
@@ -6136,7 +6129,7 @@
 </file>
 
 <file path=customXml/itemProps1.xml><?xml version="1.0" encoding="utf-8"?>
-<ds:datastoreItem xmlns:ds="http://schemas.openxmlformats.org/officeDocument/2006/customXml" ds:itemID="{05FD4F17-792F-6140-8DE9-CC488B92AB65}">
+<ds:datastoreItem xmlns:ds="http://schemas.openxmlformats.org/officeDocument/2006/customXml" ds:itemID="{9A0EA431-EB8C-7E4B-B118-37623014D5B6}">
   <ds:schemaRefs>
     <ds:schemaRef ds:uri="http://schemas.openxmlformats.org/officeDocument/2006/bibliography"/>
   </ds:schemaRefs>

</xml_diff>